<commit_message>
update Graph + Pflichtenheft
</commit_message>
<xml_diff>
--- a/doc/Pflichtenheft.docx
+++ b/doc/Pflichtenheft.docx
@@ -1,6 +1,6 @@
 
 <file path=word/document.xml><?xml version="1.0" encoding="utf-8"?>
-<w:document xmlns:wpc="http://schemas.microsoft.com/office/word/2010/wordprocessingCanvas" xmlns:mc="http://schemas.openxmlformats.org/markup-compatibility/2006" xmlns:o="urn:schemas-microsoft-com:office:office" xmlns:r="http://schemas.openxmlformats.org/officeDocument/2006/relationships" xmlns:m="http://schemas.openxmlformats.org/officeDocument/2006/math" xmlns:v="urn:schemas-microsoft-com:vml" xmlns:wp14="http://schemas.microsoft.com/office/word/2010/wordprocessingDrawing" xmlns:wp="http://schemas.openxmlformats.org/drawingml/2006/wordprocessingDrawing" xmlns:w10="urn:schemas-microsoft-com:office:word" xmlns:w="http://schemas.openxmlformats.org/wordprocessingml/2006/main" xmlns:w14="http://schemas.microsoft.com/office/word/2010/wordml" xmlns:w15="http://schemas.microsoft.com/office/word/2012/wordml" xmlns:wpg="http://schemas.microsoft.com/office/word/2010/wordprocessingGroup" xmlns:wpi="http://schemas.microsoft.com/office/word/2010/wordprocessingInk" xmlns:wne="http://schemas.microsoft.com/office/word/2006/wordml" xmlns:wps="http://schemas.microsoft.com/office/word/2010/wordprocessingShape" mc:Ignorable="w14 w15 wp14">
+<w:document xmlns:wpc="http://schemas.microsoft.com/office/word/2010/wordprocessingCanvas" xmlns:cx="http://schemas.microsoft.com/office/drawing/2014/chartex" xmlns:cx1="http://schemas.microsoft.com/office/drawing/2015/9/8/chartex" xmlns:cx2="http://schemas.microsoft.com/office/drawing/2015/10/21/chartex" xmlns:cx3="http://schemas.microsoft.com/office/drawing/2016/5/9/chartex" xmlns:cx4="http://schemas.microsoft.com/office/drawing/2016/5/10/chartex" xmlns:cx5="http://schemas.microsoft.com/office/drawing/2016/5/11/chartex" xmlns:cx6="http://schemas.microsoft.com/office/drawing/2016/5/12/chartex" xmlns:cx7="http://schemas.microsoft.com/office/drawing/2016/5/13/chartex" xmlns:cx8="http://schemas.microsoft.com/office/drawing/2016/5/14/chartex" xmlns:mc="http://schemas.openxmlformats.org/markup-compatibility/2006" xmlns:aink="http://schemas.microsoft.com/office/drawing/2016/ink" xmlns:am3d="http://schemas.microsoft.com/office/drawing/2017/model3d" xmlns:o="urn:schemas-microsoft-com:office:office" xmlns:r="http://schemas.openxmlformats.org/officeDocument/2006/relationships" xmlns:m="http://schemas.openxmlformats.org/officeDocument/2006/math" xmlns:v="urn:schemas-microsoft-com:vml" xmlns:wp14="http://schemas.microsoft.com/office/word/2010/wordprocessingDrawing" xmlns:wp="http://schemas.openxmlformats.org/drawingml/2006/wordprocessingDrawing" xmlns:w10="urn:schemas-microsoft-com:office:word" xmlns:w="http://schemas.openxmlformats.org/wordprocessingml/2006/main" xmlns:w14="http://schemas.microsoft.com/office/word/2010/wordml" xmlns:w15="http://schemas.microsoft.com/office/word/2012/wordml" xmlns:w16cid="http://schemas.microsoft.com/office/word/2016/wordml/cid" xmlns:w16se="http://schemas.microsoft.com/office/word/2015/wordml/symex" xmlns:wpg="http://schemas.microsoft.com/office/word/2010/wordprocessingGroup" xmlns:wpi="http://schemas.microsoft.com/office/word/2010/wordprocessingInk" xmlns:wne="http://schemas.microsoft.com/office/word/2006/wordml" xmlns:wps="http://schemas.microsoft.com/office/word/2010/wordprocessingShape" mc:Ignorable="w14 w15 w16se w16cid wp14">
   <w:body>
     <w:p>
       <w:pPr>
@@ -445,8 +445,6 @@
               </w:rPr>
               <w:t>3</w:t>
             </w:r>
-            <w:bookmarkStart w:id="0" w:name="_GoBack"/>
-            <w:bookmarkEnd w:id="0"/>
           </w:p>
         </w:tc>
       </w:tr>
@@ -2587,7 +2585,7 @@
           <w:sz w:val="28"/>
           <w:szCs w:val="32"/>
         </w:rPr>
-        <w:t xml:space="preserve">Das Ziel ist es ein Rundenbasiertes Strategiespiel zu entwickeln, bei dem sich die Gegner, bei jeder Bewegung des Spielers, bewegen. Der Spieler muss seine Bewegungen planen, um verschiedene Dinge auszuweichen und so keine „Herzen“ zu verlieren. </w:t>
+        <w:t xml:space="preserve">Das Ziel ist es ein Rundenbasiertes Strategiespiel zu entwickeln, bei dem sich die Gegner, bei jeder Bewegung des Spielers, bewegen. Der Spieler muss seine Bewegungen planen, um verschiedene Dinge auszuweichen und so keine Herzen zu verlieren. </w:t>
       </w:r>
       <w:r>
         <w:rPr>
@@ -2635,7 +2633,39 @@
           <w:sz w:val="28"/>
           <w:szCs w:val="32"/>
         </w:rPr>
-        <w:t>Unter „</w:t>
+        <w:t>Unter „Worlds“ sind die verschiedenen Level zusammengefasst.</w:t>
+      </w:r>
+      <w:r>
+        <w:rPr>
+          <w:rFonts w:cstheme="minorHAnsi"/>
+          <w:sz w:val="28"/>
+          <w:szCs w:val="32"/>
+        </w:rPr>
+        <w:t xml:space="preserve"> Die Oberklasse dient dem einfügen von Level übergreifenden Objekten, wie die Statusleiste. </w:t>
+      </w:r>
+      <w:r>
+        <w:rPr>
+          <w:rFonts w:cstheme="minorHAnsi"/>
+          <w:sz w:val="28"/>
+          <w:szCs w:val="32"/>
+        </w:rPr>
+        <w:t>Unter „Actor“ befindet sich die Unterklasse „Entity“, unter welcher Gegner</w:t>
+      </w:r>
+      <w:r>
+        <w:rPr>
+          <w:rFonts w:cstheme="minorHAnsi"/>
+          <w:sz w:val="28"/>
+          <w:szCs w:val="32"/>
+        </w:rPr>
+        <w:t xml:space="preserve"> </w:t>
+      </w:r>
+      <w:r>
+        <w:rPr>
+          <w:rFonts w:cstheme="minorHAnsi"/>
+          <w:sz w:val="28"/>
+          <w:szCs w:val="32"/>
+        </w:rPr>
+        <w:t>(</w:t>
       </w:r>
       <w:proofErr w:type="spellStart"/>
       <w:r>
@@ -2644,7 +2674,7 @@
           <w:sz w:val="28"/>
           <w:szCs w:val="32"/>
         </w:rPr>
-        <w:t>Worlds</w:t>
+        <w:t>Enemies</w:t>
       </w:r>
       <w:proofErr w:type="spellEnd"/>
       <w:r>
@@ -2653,23 +2683,31 @@
           <w:sz w:val="28"/>
           <w:szCs w:val="32"/>
         </w:rPr>
-        <w:t>“ sind die verschiedenen Level zusammengefasst.</w:t>
-      </w:r>
-      <w:r>
-        <w:rPr>
-          <w:rFonts w:cstheme="minorHAnsi"/>
-          <w:sz w:val="28"/>
-          <w:szCs w:val="32"/>
-        </w:rPr>
-        <w:t xml:space="preserve"> Die Oberklasse dient dem einfügen von Level übergreifenden Objekten, wie die Statusleiste. </w:t>
-      </w:r>
-      <w:r>
-        <w:rPr>
-          <w:rFonts w:cstheme="minorHAnsi"/>
-          <w:sz w:val="28"/>
-          <w:szCs w:val="32"/>
-        </w:rPr>
-        <w:t>Unter „</w:t>
+        <w:t>) und der Spieler</w:t>
+      </w:r>
+      <w:r>
+        <w:rPr>
+          <w:rFonts w:cstheme="minorHAnsi"/>
+          <w:sz w:val="28"/>
+          <w:szCs w:val="32"/>
+        </w:rPr>
+        <w:t xml:space="preserve"> </w:t>
+      </w:r>
+      <w:r>
+        <w:rPr>
+          <w:rFonts w:cstheme="minorHAnsi"/>
+          <w:sz w:val="28"/>
+          <w:szCs w:val="32"/>
+        </w:rPr>
+        <w:t>(Player) zusammengefasst sind.</w:t>
+      </w:r>
+      <w:r>
+        <w:rPr>
+          <w:rFonts w:cstheme="minorHAnsi"/>
+          <w:sz w:val="28"/>
+          <w:szCs w:val="32"/>
+        </w:rPr>
+        <w:t xml:space="preserve"> </w:t>
       </w:r>
       <w:proofErr w:type="spellStart"/>
       <w:r>
@@ -2678,7 +2716,7 @@
           <w:sz w:val="28"/>
           <w:szCs w:val="32"/>
         </w:rPr>
-        <w:t>Actor</w:t>
+        <w:t>Entities</w:t>
       </w:r>
       <w:proofErr w:type="spellEnd"/>
       <w:r>
@@ -2687,7 +2725,41 @@
           <w:sz w:val="28"/>
           <w:szCs w:val="32"/>
         </w:rPr>
-        <w:t>“ befindet sich die Unterklasse „Entity“, unter welcher Gegner</w:t>
+        <w:t xml:space="preserve"> sind alle Objekte, die sich </w:t>
+      </w:r>
+      <w:proofErr w:type="spellStart"/>
+      <w:r>
+        <w:rPr>
+          <w:rFonts w:cstheme="minorHAnsi"/>
+          <w:sz w:val="28"/>
+          <w:szCs w:val="32"/>
+        </w:rPr>
+        <w:t>Bewegen</w:t>
+      </w:r>
+      <w:proofErr w:type="spellEnd"/>
+      <w:r>
+        <w:rPr>
+          <w:rFonts w:cstheme="minorHAnsi"/>
+          <w:sz w:val="28"/>
+          <w:szCs w:val="32"/>
+        </w:rPr>
+        <w:t xml:space="preserve"> können</w:t>
+      </w:r>
+      <w:r>
+        <w:rPr>
+          <w:rFonts w:cstheme="minorHAnsi"/>
+          <w:sz w:val="28"/>
+          <w:szCs w:val="32"/>
+        </w:rPr>
+        <w:t xml:space="preserve"> und Leben haben</w:t>
+      </w:r>
+      <w:r>
+        <w:rPr>
+          <w:rFonts w:cstheme="minorHAnsi"/>
+          <w:sz w:val="28"/>
+          <w:szCs w:val="32"/>
+        </w:rPr>
+        <w:t>.</w:t>
       </w:r>
       <w:r>
         <w:rPr>
@@ -2703,82 +2775,6 @@
           <w:sz w:val="28"/>
           <w:szCs w:val="32"/>
         </w:rPr>
-        <w:t>(</w:t>
-      </w:r>
-      <w:proofErr w:type="spellStart"/>
-      <w:r>
-        <w:rPr>
-          <w:rFonts w:cstheme="minorHAnsi"/>
-          <w:sz w:val="28"/>
-          <w:szCs w:val="32"/>
-        </w:rPr>
-        <w:t>Enemies</w:t>
-      </w:r>
-      <w:proofErr w:type="spellEnd"/>
-      <w:r>
-        <w:rPr>
-          <w:rFonts w:cstheme="minorHAnsi"/>
-          <w:sz w:val="28"/>
-          <w:szCs w:val="32"/>
-        </w:rPr>
-        <w:t>) und der Spieler</w:t>
-      </w:r>
-      <w:r>
-        <w:rPr>
-          <w:rFonts w:cstheme="minorHAnsi"/>
-          <w:sz w:val="28"/>
-          <w:szCs w:val="32"/>
-        </w:rPr>
-        <w:t xml:space="preserve"> </w:t>
-      </w:r>
-      <w:r>
-        <w:rPr>
-          <w:rFonts w:cstheme="minorHAnsi"/>
-          <w:sz w:val="28"/>
-          <w:szCs w:val="32"/>
-        </w:rPr>
-        <w:t>(Player) zusammengefasst sind.</w:t>
-      </w:r>
-      <w:r>
-        <w:rPr>
-          <w:rFonts w:cstheme="minorHAnsi"/>
-          <w:sz w:val="28"/>
-          <w:szCs w:val="32"/>
-        </w:rPr>
-        <w:t xml:space="preserve"> </w:t>
-      </w:r>
-      <w:proofErr w:type="spellStart"/>
-      <w:r>
-        <w:rPr>
-          <w:rFonts w:cstheme="minorHAnsi"/>
-          <w:sz w:val="28"/>
-          <w:szCs w:val="32"/>
-        </w:rPr>
-        <w:t>Entities</w:t>
-      </w:r>
-      <w:proofErr w:type="spellEnd"/>
-      <w:r>
-        <w:rPr>
-          <w:rFonts w:cstheme="minorHAnsi"/>
-          <w:sz w:val="28"/>
-          <w:szCs w:val="32"/>
-        </w:rPr>
-        <w:t xml:space="preserve"> sind alle Objekte, die sich Bewegen können.</w:t>
-      </w:r>
-      <w:r>
-        <w:rPr>
-          <w:rFonts w:cstheme="minorHAnsi"/>
-          <w:sz w:val="28"/>
-          <w:szCs w:val="32"/>
-        </w:rPr>
-        <w:t xml:space="preserve"> </w:t>
-      </w:r>
-      <w:r>
-        <w:rPr>
-          <w:rFonts w:cstheme="minorHAnsi"/>
-          <w:sz w:val="28"/>
-          <w:szCs w:val="32"/>
-        </w:rPr>
         <w:t xml:space="preserve">Gegner fügen dem Spieler schaden zu und der Spieler, kann sich mit w, a, s, d bewegen. </w:t>
       </w:r>
       <w:r>
@@ -2787,50 +2783,114 @@
           <w:sz w:val="28"/>
           <w:szCs w:val="32"/>
         </w:rPr>
-        <w:t>Unter „</w:t>
-      </w:r>
-      <w:proofErr w:type="spellStart"/>
-      <w:r>
-        <w:rPr>
-          <w:rFonts w:cstheme="minorHAnsi"/>
-          <w:sz w:val="28"/>
-          <w:szCs w:val="32"/>
-        </w:rPr>
-        <w:t>Actor</w:t>
-      </w:r>
-      <w:proofErr w:type="spellEnd"/>
-      <w:r>
-        <w:rPr>
-          <w:rFonts w:cstheme="minorHAnsi"/>
-          <w:sz w:val="28"/>
-          <w:szCs w:val="32"/>
-        </w:rPr>
-        <w:t xml:space="preserve">“ sind zudem die Unterklassen „Goal“, „Health“, </w:t>
-      </w:r>
-      <w:r>
-        <w:rPr>
-          <w:rFonts w:cstheme="minorHAnsi"/>
-          <w:sz w:val="28"/>
-          <w:szCs w:val="32"/>
-        </w:rPr>
-        <w:t xml:space="preserve">und „Solid“ zu finden. „Goal“ beschreibt das Ziel, welches der Spieler erreichen soll. „Health“ ist das Lebenssystem, welches </w:t>
-      </w:r>
-      <w:r>
-        <w:rPr>
-          <w:rFonts w:cstheme="minorHAnsi"/>
-          <w:sz w:val="28"/>
-          <w:szCs w:val="32"/>
-        </w:rPr>
-        <w:t>speichert und verwaltet</w:t>
-      </w:r>
-      <w:r>
-        <w:rPr>
-          <w:rFonts w:cstheme="minorHAnsi"/>
-          <w:sz w:val="28"/>
-          <w:szCs w:val="32"/>
-        </w:rPr>
-        <w:t>, wie viel Leben der Spieler und Gegner haben. „Solid“ beschreibt die Wände und Hindernisse im Spiel, durch die der Spieler in seiner Bewegung zusätzlich eingeschränkt werden soll.</w:t>
-      </w:r>
+        <w:t>Unter „Actor“ sind zudem die Unterklassen „Goal“, „Hea</w:t>
+      </w:r>
+      <w:r>
+        <w:rPr>
+          <w:rFonts w:cstheme="minorHAnsi"/>
+          <w:sz w:val="28"/>
+          <w:szCs w:val="32"/>
+        </w:rPr>
+        <w:t>rt</w:t>
+      </w:r>
+      <w:r>
+        <w:rPr>
+          <w:rFonts w:cstheme="minorHAnsi"/>
+          <w:sz w:val="28"/>
+          <w:szCs w:val="32"/>
+        </w:rPr>
+        <w:t xml:space="preserve">“, </w:t>
+      </w:r>
+      <w:r>
+        <w:rPr>
+          <w:rFonts w:cstheme="minorHAnsi"/>
+          <w:sz w:val="28"/>
+          <w:szCs w:val="32"/>
+        </w:rPr>
+        <w:t>und „Solid“ zu finden. „Goal“ beschreibt das Ziel, welches der Spieler erreichen soll. „Hea</w:t>
+      </w:r>
+      <w:r>
+        <w:rPr>
+          <w:rFonts w:cstheme="minorHAnsi"/>
+          <w:sz w:val="28"/>
+          <w:szCs w:val="32"/>
+        </w:rPr>
+        <w:t>r</w:t>
+      </w:r>
+      <w:r>
+        <w:rPr>
+          <w:rFonts w:cstheme="minorHAnsi"/>
+          <w:sz w:val="28"/>
+          <w:szCs w:val="32"/>
+        </w:rPr>
+        <w:t xml:space="preserve">t“ ist </w:t>
+      </w:r>
+      <w:r>
+        <w:rPr>
+          <w:rFonts w:cstheme="minorHAnsi"/>
+          <w:sz w:val="28"/>
+          <w:szCs w:val="32"/>
+        </w:rPr>
+        <w:t>zum einen ein einsammelbares Objekt</w:t>
+      </w:r>
+      <w:r>
+        <w:rPr>
+          <w:rFonts w:cstheme="minorHAnsi"/>
+          <w:sz w:val="28"/>
+          <w:szCs w:val="32"/>
+        </w:rPr>
+        <w:t xml:space="preserve">, welches </w:t>
+      </w:r>
+      <w:r>
+        <w:rPr>
+          <w:rFonts w:cstheme="minorHAnsi"/>
+          <w:sz w:val="28"/>
+          <w:szCs w:val="32"/>
+        </w:rPr>
+        <w:t>dem Spieler Leben gibt</w:t>
+      </w:r>
+      <w:r>
+        <w:rPr>
+          <w:rFonts w:cstheme="minorHAnsi"/>
+          <w:sz w:val="28"/>
+          <w:szCs w:val="32"/>
+        </w:rPr>
+        <w:t xml:space="preserve">, </w:t>
+      </w:r>
+      <w:r>
+        <w:rPr>
+          <w:rFonts w:cstheme="minorHAnsi"/>
+          <w:sz w:val="28"/>
+          <w:szCs w:val="32"/>
+        </w:rPr>
+        <w:t xml:space="preserve">zum anderen auch als Indikator für das Leben </w:t>
+      </w:r>
+      <w:r>
+        <w:rPr>
+          <w:rFonts w:cstheme="minorHAnsi"/>
+          <w:sz w:val="28"/>
+          <w:szCs w:val="32"/>
+        </w:rPr>
+        <w:t>des Spielers</w:t>
+      </w:r>
+      <w:r>
+        <w:rPr>
+          <w:rFonts w:cstheme="minorHAnsi"/>
+          <w:sz w:val="28"/>
+          <w:szCs w:val="32"/>
+        </w:rPr>
+        <w:t xml:space="preserve"> in der Statusleiste angezeigt wird.</w:t>
+      </w:r>
+      <w:r>
+        <w:rPr>
+          <w:rFonts w:cstheme="minorHAnsi"/>
+          <w:sz w:val="28"/>
+          <w:szCs w:val="32"/>
+        </w:rPr>
+        <w:t xml:space="preserve"> „Solid“ beschreibt die Wände und Hindernisse im Spiel, durch die der Spieler in seiner Bewegung zusätzlich eingeschränkt werden soll.</w:t>
+      </w:r>
+      <w:bookmarkStart w:id="0" w:name="_GoBack"/>
+      <w:bookmarkEnd w:id="0"/>
     </w:p>
     <w:p>
       <w:pPr>
@@ -2917,6 +2977,7 @@
           <w:sz w:val="32"/>
           <w:szCs w:val="32"/>
         </w:rPr>
+        <w:lastRenderedPageBreak/>
         <w:t xml:space="preserve">Zeitplan </w:t>
       </w:r>
     </w:p>
@@ -2934,7 +2995,6 @@
           <w:sz w:val="28"/>
           <w:szCs w:val="28"/>
         </w:rPr>
-        <w:lastRenderedPageBreak/>
         <w:t xml:space="preserve">Die Bearbeitungszeit, die für das Projekt verwendet wird, wird in drei Phasen eingeteilt. Zu Beginn steht die Entwicklungsphase. In dieser wird die Grundstruktur des Spiels ausgearbeitet sowie das Pflichten- und Lastenheft </w:t>
       </w:r>
       <w:r>
@@ -3362,7 +3422,7 @@
 </file>
 
 <file path=word/endnotes.xml><?xml version="1.0" encoding="utf-8"?>
-<w:endnotes xmlns:wpc="http://schemas.microsoft.com/office/word/2010/wordprocessingCanvas" xmlns:mc="http://schemas.openxmlformats.org/markup-compatibility/2006" xmlns:o="urn:schemas-microsoft-com:office:office" xmlns:r="http://schemas.openxmlformats.org/officeDocument/2006/relationships" xmlns:m="http://schemas.openxmlformats.org/officeDocument/2006/math" xmlns:v="urn:schemas-microsoft-com:vml" xmlns:wp14="http://schemas.microsoft.com/office/word/2010/wordprocessingDrawing" xmlns:wp="http://schemas.openxmlformats.org/drawingml/2006/wordprocessingDrawing" xmlns:w10="urn:schemas-microsoft-com:office:word" xmlns:w="http://schemas.openxmlformats.org/wordprocessingml/2006/main" xmlns:w14="http://schemas.microsoft.com/office/word/2010/wordml" xmlns:w15="http://schemas.microsoft.com/office/word/2012/wordml" xmlns:wpg="http://schemas.microsoft.com/office/word/2010/wordprocessingGroup" xmlns:wpi="http://schemas.microsoft.com/office/word/2010/wordprocessingInk" xmlns:wne="http://schemas.microsoft.com/office/word/2006/wordml" xmlns:wps="http://schemas.microsoft.com/office/word/2010/wordprocessingShape" mc:Ignorable="w14 w15 wp14">
+<w:endnotes xmlns:wpc="http://schemas.microsoft.com/office/word/2010/wordprocessingCanvas" xmlns:cx="http://schemas.microsoft.com/office/drawing/2014/chartex" xmlns:cx1="http://schemas.microsoft.com/office/drawing/2015/9/8/chartex" xmlns:cx2="http://schemas.microsoft.com/office/drawing/2015/10/21/chartex" xmlns:cx3="http://schemas.microsoft.com/office/drawing/2016/5/9/chartex" xmlns:cx4="http://schemas.microsoft.com/office/drawing/2016/5/10/chartex" xmlns:cx5="http://schemas.microsoft.com/office/drawing/2016/5/11/chartex" xmlns:cx6="http://schemas.microsoft.com/office/drawing/2016/5/12/chartex" xmlns:cx7="http://schemas.microsoft.com/office/drawing/2016/5/13/chartex" xmlns:cx8="http://schemas.microsoft.com/office/drawing/2016/5/14/chartex" xmlns:mc="http://schemas.openxmlformats.org/markup-compatibility/2006" xmlns:aink="http://schemas.microsoft.com/office/drawing/2016/ink" xmlns:am3d="http://schemas.microsoft.com/office/drawing/2017/model3d" xmlns:o="urn:schemas-microsoft-com:office:office" xmlns:r="http://schemas.openxmlformats.org/officeDocument/2006/relationships" xmlns:m="http://schemas.openxmlformats.org/officeDocument/2006/math" xmlns:v="urn:schemas-microsoft-com:vml" xmlns:wp14="http://schemas.microsoft.com/office/word/2010/wordprocessingDrawing" xmlns:wp="http://schemas.openxmlformats.org/drawingml/2006/wordprocessingDrawing" xmlns:w10="urn:schemas-microsoft-com:office:word" xmlns:w="http://schemas.openxmlformats.org/wordprocessingml/2006/main" xmlns:w14="http://schemas.microsoft.com/office/word/2010/wordml" xmlns:w15="http://schemas.microsoft.com/office/word/2012/wordml" xmlns:w16cid="http://schemas.microsoft.com/office/word/2016/wordml/cid" xmlns:w16se="http://schemas.microsoft.com/office/word/2015/wordml/symex" xmlns:wpg="http://schemas.microsoft.com/office/word/2010/wordprocessingGroup" xmlns:wpi="http://schemas.microsoft.com/office/word/2010/wordprocessingInk" xmlns:wne="http://schemas.microsoft.com/office/word/2006/wordml" xmlns:wps="http://schemas.microsoft.com/office/word/2010/wordprocessingShape" mc:Ignorable="w14 w15 w16se w16cid wp14">
   <w:endnote w:type="separator" w:id="-1">
     <w:p>
       <w:pPr>
@@ -3387,7 +3447,7 @@
 </file>
 
 <file path=word/footer1.xml><?xml version="1.0" encoding="utf-8"?>
-<w:ftr xmlns:wpc="http://schemas.microsoft.com/office/word/2010/wordprocessingCanvas" xmlns:mc="http://schemas.openxmlformats.org/markup-compatibility/2006" xmlns:o="urn:schemas-microsoft-com:office:office" xmlns:r="http://schemas.openxmlformats.org/officeDocument/2006/relationships" xmlns:m="http://schemas.openxmlformats.org/officeDocument/2006/math" xmlns:v="urn:schemas-microsoft-com:vml" xmlns:wp14="http://schemas.microsoft.com/office/word/2010/wordprocessingDrawing" xmlns:wp="http://schemas.openxmlformats.org/drawingml/2006/wordprocessingDrawing" xmlns:w10="urn:schemas-microsoft-com:office:word" xmlns:w="http://schemas.openxmlformats.org/wordprocessingml/2006/main" xmlns:w14="http://schemas.microsoft.com/office/word/2010/wordml" xmlns:w15="http://schemas.microsoft.com/office/word/2012/wordml" xmlns:wpg="http://schemas.microsoft.com/office/word/2010/wordprocessingGroup" xmlns:wpi="http://schemas.microsoft.com/office/word/2010/wordprocessingInk" xmlns:wne="http://schemas.microsoft.com/office/word/2006/wordml" xmlns:wps="http://schemas.microsoft.com/office/word/2010/wordprocessingShape" mc:Ignorable="w14 w15 wp14">
+<w:ftr xmlns:wpc="http://schemas.microsoft.com/office/word/2010/wordprocessingCanvas" xmlns:cx="http://schemas.microsoft.com/office/drawing/2014/chartex" xmlns:cx1="http://schemas.microsoft.com/office/drawing/2015/9/8/chartex" xmlns:cx2="http://schemas.microsoft.com/office/drawing/2015/10/21/chartex" xmlns:cx3="http://schemas.microsoft.com/office/drawing/2016/5/9/chartex" xmlns:cx4="http://schemas.microsoft.com/office/drawing/2016/5/10/chartex" xmlns:cx5="http://schemas.microsoft.com/office/drawing/2016/5/11/chartex" xmlns:cx6="http://schemas.microsoft.com/office/drawing/2016/5/12/chartex" xmlns:cx7="http://schemas.microsoft.com/office/drawing/2016/5/13/chartex" xmlns:cx8="http://schemas.microsoft.com/office/drawing/2016/5/14/chartex" xmlns:mc="http://schemas.openxmlformats.org/markup-compatibility/2006" xmlns:aink="http://schemas.microsoft.com/office/drawing/2016/ink" xmlns:am3d="http://schemas.microsoft.com/office/drawing/2017/model3d" xmlns:o="urn:schemas-microsoft-com:office:office" xmlns:r="http://schemas.openxmlformats.org/officeDocument/2006/relationships" xmlns:m="http://schemas.openxmlformats.org/officeDocument/2006/math" xmlns:v="urn:schemas-microsoft-com:vml" xmlns:wp14="http://schemas.microsoft.com/office/word/2010/wordprocessingDrawing" xmlns:wp="http://schemas.openxmlformats.org/drawingml/2006/wordprocessingDrawing" xmlns:w10="urn:schemas-microsoft-com:office:word" xmlns:w="http://schemas.openxmlformats.org/wordprocessingml/2006/main" xmlns:w14="http://schemas.microsoft.com/office/word/2010/wordml" xmlns:w15="http://schemas.microsoft.com/office/word/2012/wordml" xmlns:w16cid="http://schemas.microsoft.com/office/word/2016/wordml/cid" xmlns:w16se="http://schemas.microsoft.com/office/word/2015/wordml/symex" xmlns:wpg="http://schemas.microsoft.com/office/word/2010/wordprocessingGroup" xmlns:wpi="http://schemas.microsoft.com/office/word/2010/wordprocessingInk" xmlns:wne="http://schemas.microsoft.com/office/word/2006/wordml" xmlns:wps="http://schemas.microsoft.com/office/word/2010/wordprocessingShape" mc:Ignorable="w14 w15 w16se w16cid wp14">
   <w:sdt>
     <w:sdtPr>
       <w:id w:val="309060820"/>
@@ -3433,7 +3493,7 @@
 </file>
 
 <file path=word/footnotes.xml><?xml version="1.0" encoding="utf-8"?>
-<w:footnotes xmlns:wpc="http://schemas.microsoft.com/office/word/2010/wordprocessingCanvas" xmlns:mc="http://schemas.openxmlformats.org/markup-compatibility/2006" xmlns:o="urn:schemas-microsoft-com:office:office" xmlns:r="http://schemas.openxmlformats.org/officeDocument/2006/relationships" xmlns:m="http://schemas.openxmlformats.org/officeDocument/2006/math" xmlns:v="urn:schemas-microsoft-com:vml" xmlns:wp14="http://schemas.microsoft.com/office/word/2010/wordprocessingDrawing" xmlns:wp="http://schemas.openxmlformats.org/drawingml/2006/wordprocessingDrawing" xmlns:w10="urn:schemas-microsoft-com:office:word" xmlns:w="http://schemas.openxmlformats.org/wordprocessingml/2006/main" xmlns:w14="http://schemas.microsoft.com/office/word/2010/wordml" xmlns:w15="http://schemas.microsoft.com/office/word/2012/wordml" xmlns:wpg="http://schemas.microsoft.com/office/word/2010/wordprocessingGroup" xmlns:wpi="http://schemas.microsoft.com/office/word/2010/wordprocessingInk" xmlns:wne="http://schemas.microsoft.com/office/word/2006/wordml" xmlns:wps="http://schemas.microsoft.com/office/word/2010/wordprocessingShape" mc:Ignorable="w14 w15 wp14">
+<w:footnotes xmlns:wpc="http://schemas.microsoft.com/office/word/2010/wordprocessingCanvas" xmlns:cx="http://schemas.microsoft.com/office/drawing/2014/chartex" xmlns:cx1="http://schemas.microsoft.com/office/drawing/2015/9/8/chartex" xmlns:cx2="http://schemas.microsoft.com/office/drawing/2015/10/21/chartex" xmlns:cx3="http://schemas.microsoft.com/office/drawing/2016/5/9/chartex" xmlns:cx4="http://schemas.microsoft.com/office/drawing/2016/5/10/chartex" xmlns:cx5="http://schemas.microsoft.com/office/drawing/2016/5/11/chartex" xmlns:cx6="http://schemas.microsoft.com/office/drawing/2016/5/12/chartex" xmlns:cx7="http://schemas.microsoft.com/office/drawing/2016/5/13/chartex" xmlns:cx8="http://schemas.microsoft.com/office/drawing/2016/5/14/chartex" xmlns:mc="http://schemas.openxmlformats.org/markup-compatibility/2006" xmlns:aink="http://schemas.microsoft.com/office/drawing/2016/ink" xmlns:am3d="http://schemas.microsoft.com/office/drawing/2017/model3d" xmlns:o="urn:schemas-microsoft-com:office:office" xmlns:r="http://schemas.openxmlformats.org/officeDocument/2006/relationships" xmlns:m="http://schemas.openxmlformats.org/officeDocument/2006/math" xmlns:v="urn:schemas-microsoft-com:vml" xmlns:wp14="http://schemas.microsoft.com/office/word/2010/wordprocessingDrawing" xmlns:wp="http://schemas.openxmlformats.org/drawingml/2006/wordprocessingDrawing" xmlns:w10="urn:schemas-microsoft-com:office:word" xmlns:w="http://schemas.openxmlformats.org/wordprocessingml/2006/main" xmlns:w14="http://schemas.microsoft.com/office/word/2010/wordml" xmlns:w15="http://schemas.microsoft.com/office/word/2012/wordml" xmlns:w16cid="http://schemas.microsoft.com/office/word/2016/wordml/cid" xmlns:w16se="http://schemas.microsoft.com/office/word/2015/wordml/symex" xmlns:wpg="http://schemas.microsoft.com/office/word/2010/wordprocessingGroup" xmlns:wpi="http://schemas.microsoft.com/office/word/2010/wordprocessingInk" xmlns:wne="http://schemas.microsoft.com/office/word/2006/wordml" xmlns:wps="http://schemas.microsoft.com/office/word/2010/wordprocessingShape" mc:Ignorable="w14 w15 w16se w16cid wp14">
   <w:footnote w:type="separator" w:id="-1">
     <w:p>
       <w:pPr>
@@ -3458,7 +3518,7 @@
 </file>
 
 <file path=word/numbering.xml><?xml version="1.0" encoding="utf-8"?>
-<w:numbering xmlns:wpc="http://schemas.microsoft.com/office/word/2010/wordprocessingCanvas" xmlns:mc="http://schemas.openxmlformats.org/markup-compatibility/2006" xmlns:o="urn:schemas-microsoft-com:office:office" xmlns:r="http://schemas.openxmlformats.org/officeDocument/2006/relationships" xmlns:m="http://schemas.openxmlformats.org/officeDocument/2006/math" xmlns:v="urn:schemas-microsoft-com:vml" xmlns:wp14="http://schemas.microsoft.com/office/word/2010/wordprocessingDrawing" xmlns:wp="http://schemas.openxmlformats.org/drawingml/2006/wordprocessingDrawing" xmlns:w10="urn:schemas-microsoft-com:office:word" xmlns:w="http://schemas.openxmlformats.org/wordprocessingml/2006/main" xmlns:w14="http://schemas.microsoft.com/office/word/2010/wordml" xmlns:w15="http://schemas.microsoft.com/office/word/2012/wordml" xmlns:wpg="http://schemas.microsoft.com/office/word/2010/wordprocessingGroup" xmlns:wpi="http://schemas.microsoft.com/office/word/2010/wordprocessingInk" xmlns:wne="http://schemas.microsoft.com/office/word/2006/wordml" xmlns:wps="http://schemas.microsoft.com/office/word/2010/wordprocessingShape" mc:Ignorable="w14 w15 wp14">
+<w:numbering xmlns:wpc="http://schemas.microsoft.com/office/word/2010/wordprocessingCanvas" xmlns:cx="http://schemas.microsoft.com/office/drawing/2014/chartex" xmlns:cx1="http://schemas.microsoft.com/office/drawing/2015/9/8/chartex" xmlns:cx2="http://schemas.microsoft.com/office/drawing/2015/10/21/chartex" xmlns:cx3="http://schemas.microsoft.com/office/drawing/2016/5/9/chartex" xmlns:cx4="http://schemas.microsoft.com/office/drawing/2016/5/10/chartex" xmlns:cx5="http://schemas.microsoft.com/office/drawing/2016/5/11/chartex" xmlns:cx6="http://schemas.microsoft.com/office/drawing/2016/5/12/chartex" xmlns:cx7="http://schemas.microsoft.com/office/drawing/2016/5/13/chartex" xmlns:cx8="http://schemas.microsoft.com/office/drawing/2016/5/14/chartex" xmlns:mc="http://schemas.openxmlformats.org/markup-compatibility/2006" xmlns:aink="http://schemas.microsoft.com/office/drawing/2016/ink" xmlns:am3d="http://schemas.microsoft.com/office/drawing/2017/model3d" xmlns:o="urn:schemas-microsoft-com:office:office" xmlns:r="http://schemas.openxmlformats.org/officeDocument/2006/relationships" xmlns:m="http://schemas.openxmlformats.org/officeDocument/2006/math" xmlns:v="urn:schemas-microsoft-com:vml" xmlns:wp14="http://schemas.microsoft.com/office/word/2010/wordprocessingDrawing" xmlns:wp="http://schemas.openxmlformats.org/drawingml/2006/wordprocessingDrawing" xmlns:w10="urn:schemas-microsoft-com:office:word" xmlns:w="http://schemas.openxmlformats.org/wordprocessingml/2006/main" xmlns:w14="http://schemas.microsoft.com/office/word/2010/wordml" xmlns:w15="http://schemas.microsoft.com/office/word/2012/wordml" xmlns:w16cid="http://schemas.microsoft.com/office/word/2016/wordml/cid" xmlns:w16se="http://schemas.microsoft.com/office/word/2015/wordml/symex" xmlns:wpg="http://schemas.microsoft.com/office/word/2010/wordprocessingGroup" xmlns:wpi="http://schemas.microsoft.com/office/word/2010/wordprocessingInk" xmlns:wne="http://schemas.microsoft.com/office/word/2006/wordml" xmlns:wps="http://schemas.microsoft.com/office/word/2010/wordprocessingShape" mc:Ignorable="w14 w15 w16se w16cid wp14">
   <w:abstractNum w:abstractNumId="0" w15:restartNumberingAfterBreak="0">
     <w:nsid w:val="126973E1"/>
     <w:multiLevelType w:val="hybridMultilevel"/>
@@ -4356,7 +4416,7 @@
 </file>
 
 <file path=word/styles.xml><?xml version="1.0" encoding="utf-8"?>
-<w:styles xmlns:mc="http://schemas.openxmlformats.org/markup-compatibility/2006" xmlns:r="http://schemas.openxmlformats.org/officeDocument/2006/relationships" xmlns:w="http://schemas.openxmlformats.org/wordprocessingml/2006/main" xmlns:w14="http://schemas.microsoft.com/office/word/2010/wordml" xmlns:w15="http://schemas.microsoft.com/office/word/2012/wordml" mc:Ignorable="w14 w15">
+<w:styles xmlns:mc="http://schemas.openxmlformats.org/markup-compatibility/2006" xmlns:r="http://schemas.openxmlformats.org/officeDocument/2006/relationships" xmlns:w="http://schemas.openxmlformats.org/wordprocessingml/2006/main" xmlns:w14="http://schemas.microsoft.com/office/word/2010/wordml" xmlns:w15="http://schemas.microsoft.com/office/word/2012/wordml" xmlns:w16cid="http://schemas.microsoft.com/office/word/2016/wordml/cid" xmlns:w16se="http://schemas.microsoft.com/office/word/2015/wordml/symex" mc:Ignorable="w14 w15 w16se w16cid">
   <w:docDefaults>
     <w:rPrDefault>
       <w:rPr>
@@ -4372,7 +4432,7 @@
       </w:pPr>
     </w:pPrDefault>
   </w:docDefaults>
-  <w:latentStyles w:defLockedState="0" w:defUIPriority="99" w:defSemiHidden="0" w:defUnhideWhenUsed="0" w:defQFormat="0" w:count="371">
+  <w:latentStyles w:defLockedState="0" w:defUIPriority="99" w:defSemiHidden="0" w:defUnhideWhenUsed="0" w:defQFormat="0" w:count="375">
     <w:lsdException w:name="Normal" w:uiPriority="0" w:qFormat="1"/>
     <w:lsdException w:name="heading 1" w:uiPriority="9" w:qFormat="1"/>
     <w:lsdException w:name="heading 2" w:semiHidden="1" w:uiPriority="9" w:unhideWhenUsed="1" w:qFormat="1"/>
@@ -4478,7 +4538,6 @@
     <w:lsdException w:name="HTML Sample" w:semiHidden="1" w:unhideWhenUsed="1"/>
     <w:lsdException w:name="HTML Typewriter" w:semiHidden="1" w:unhideWhenUsed="1"/>
     <w:lsdException w:name="HTML Variable" w:semiHidden="1" w:unhideWhenUsed="1"/>
-    <w:lsdException w:name="Normal Table" w:semiHidden="1" w:unhideWhenUsed="1"/>
     <w:lsdException w:name="annotation subject" w:semiHidden="1" w:unhideWhenUsed="1"/>
     <w:lsdException w:name="No List" w:semiHidden="1" w:unhideWhenUsed="1"/>
     <w:lsdException w:name="Outline List 1" w:semiHidden="1" w:unhideWhenUsed="1"/>
@@ -4522,10 +4581,8 @@
     <w:lsdException w:name="Table Elegant" w:semiHidden="1" w:unhideWhenUsed="1"/>
     <w:lsdException w:name="Table Professional" w:semiHidden="1" w:unhideWhenUsed="1"/>
     <w:lsdException w:name="Table Subtle 1" w:semiHidden="1" w:unhideWhenUsed="1"/>
-    <w:lsdException w:name="Table Subtle 2" w:semiHidden="1" w:unhideWhenUsed="1"/>
     <w:lsdException w:name="Table Web 1" w:semiHidden="1" w:unhideWhenUsed="1"/>
     <w:lsdException w:name="Table Web 2" w:semiHidden="1" w:unhideWhenUsed="1"/>
-    <w:lsdException w:name="Table Web 3" w:semiHidden="1" w:unhideWhenUsed="1"/>
     <w:lsdException w:name="Balloon Text" w:semiHidden="1" w:unhideWhenUsed="1"/>
     <w:lsdException w:name="Table Grid" w:uiPriority="39"/>
     <w:lsdException w:name="Table Theme" w:semiHidden="1" w:unhideWhenUsed="1"/>
@@ -4744,6 +4801,10 @@
     <w:lsdException w:name="List Table 5 Dark Accent 6" w:uiPriority="50"/>
     <w:lsdException w:name="List Table 6 Colorful Accent 6" w:uiPriority="51"/>
     <w:lsdException w:name="List Table 7 Colorful Accent 6" w:uiPriority="52"/>
+    <w:lsdException w:name="Mention" w:semiHidden="1" w:unhideWhenUsed="1"/>
+    <w:lsdException w:name="Smart Hyperlink" w:semiHidden="1" w:unhideWhenUsed="1"/>
+    <w:lsdException w:name="Hashtag" w:semiHidden="1" w:unhideWhenUsed="1"/>
+    <w:lsdException w:name="Unresolved Mention" w:semiHidden="1" w:unhideWhenUsed="1"/>
   </w:latentStyles>
   <w:style w:type="paragraph" w:default="1" w:styleId="Standard">
     <w:name w:val="Normal"/>
@@ -5776,8 +5837,8 @@
     <w:unhideWhenUsed/>
     <w:rsid w:val="006B3557"/>
   </w:style>
-  <w:style w:type="character" w:customStyle="1" w:styleId="UnresolvedMention">
-    <w:name w:val="Unresolved Mention"/>
+  <w:style w:type="character" w:customStyle="1" w:styleId="NichtaufgelsteErwhnung1">
+    <w:name w:val="Nicht aufgelöste Erwähnung1"/>
     <w:basedOn w:val="Absatz-Standardschriftart"/>
     <w:uiPriority w:val="99"/>
     <w:semiHidden/>
@@ -6091,7 +6152,7 @@
 </file>
 
 <file path=customXml/itemProps1.xml><?xml version="1.0" encoding="utf-8"?>
-<ds:datastoreItem xmlns:ds="http://schemas.openxmlformats.org/officeDocument/2006/customXml" ds:itemID="{2B155316-28AA-4E87-9AE4-E3B894356857}">
+<ds:datastoreItem xmlns:ds="http://schemas.openxmlformats.org/officeDocument/2006/customXml" ds:itemID="{2D290D3B-644B-4BC3-B55E-693B92B02E81}">
   <ds:schemaRefs>
     <ds:schemaRef ds:uri="http://schemas.openxmlformats.org/officeDocument/2006/bibliography"/>
   </ds:schemaRefs>

</xml_diff>

<commit_message>
Pflichtenheft finale Version,bitte um Abnahme
</commit_message>
<xml_diff>
--- a/doc/Pflichtenheft.docx
+++ b/doc/Pflichtenheft.docx
@@ -2261,31 +2261,7 @@
           <w:sz w:val="28"/>
           <w:szCs w:val="28"/>
         </w:rPr>
-        <w:t xml:space="preserve">. </w:t>
-      </w:r>
-      <w:r>
-        <w:rPr>
-          <w:rFonts w:cstheme="minorHAnsi"/>
-          <w:sz w:val="28"/>
-          <w:szCs w:val="28"/>
-        </w:rPr>
-        <w:t>Die</w:t>
-      </w:r>
-      <w:r>
-        <w:rPr>
-          <w:rFonts w:cstheme="minorHAnsi"/>
-          <w:sz w:val="28"/>
-          <w:szCs w:val="28"/>
-        </w:rPr>
-        <w:t xml:space="preserve"> Hobby-Informatiker</w:t>
-      </w:r>
-      <w:r>
-        <w:rPr>
-          <w:rFonts w:cstheme="minorHAnsi"/>
-          <w:sz w:val="28"/>
-          <w:szCs w:val="28"/>
-        </w:rPr>
-        <w:t xml:space="preserve"> Josh, Dennis und Lara</w:t>
+        <w:t>. Josh, Dennis und Lara</w:t>
       </w:r>
       <w:r>
         <w:rPr>
@@ -2339,7 +2315,23 @@
           <w:sz w:val="28"/>
           <w:szCs w:val="28"/>
         </w:rPr>
-        <w:t>Das Team besteht aus den drei Hobby-Informatikern Josh, Lara und Dennis</w:t>
+        <w:t xml:space="preserve">Das Team besteht aus den drei </w:t>
+      </w:r>
+      <w:r>
+        <w:rPr>
+          <w:rFonts w:cstheme="minorHAnsi"/>
+          <w:sz w:val="28"/>
+          <w:szCs w:val="28"/>
+        </w:rPr>
+        <w:t>Schülern</w:t>
+      </w:r>
+      <w:r>
+        <w:rPr>
+          <w:rFonts w:cstheme="minorHAnsi"/>
+          <w:sz w:val="28"/>
+          <w:szCs w:val="28"/>
+        </w:rPr>
+        <w:t xml:space="preserve"> Josh, Lara und Dennis</w:t>
       </w:r>
       <w:r>
         <w:rPr>
@@ -2385,8 +2377,6 @@
           <w:szCs w:val="28"/>
         </w:rPr>
       </w:pPr>
-      <w:bookmarkStart w:id="0" w:name="_GoBack"/>
-      <w:bookmarkEnd w:id="0"/>
     </w:p>
     <w:p>
       <w:pPr>
@@ -2843,9 +2833,8 @@
           <w:color w:val="000000" w:themeColor="text1"/>
           <w:sz w:val="28"/>
           <w:szCs w:val="32"/>
-          <w:highlight w:val="green"/>
-        </w:rPr>
-        <w:t>Hindernissen/Gefahren</w:t>
+        </w:rPr>
+        <w:t>Hindernissen</w:t>
       </w:r>
       <w:r>
         <w:rPr>
@@ -2854,6 +2843,24 @@
           <w:sz w:val="28"/>
           <w:szCs w:val="32"/>
         </w:rPr>
+        <w:t xml:space="preserve"> und </w:t>
+      </w:r>
+      <w:r>
+        <w:rPr>
+          <w:rFonts w:cstheme="minorHAnsi"/>
+          <w:color w:val="000000" w:themeColor="text1"/>
+          <w:sz w:val="28"/>
+          <w:szCs w:val="32"/>
+        </w:rPr>
+        <w:t>Gefahren</w:t>
+      </w:r>
+      <w:r>
+        <w:rPr>
+          <w:rFonts w:cstheme="minorHAnsi"/>
+          <w:color w:val="000000" w:themeColor="text1"/>
+          <w:sz w:val="28"/>
+          <w:szCs w:val="32"/>
+        </w:rPr>
         <w:t xml:space="preserve"> </w:t>
       </w:r>
       <w:r>
@@ -2870,47 +2877,7 @@
           <w:sz w:val="28"/>
           <w:szCs w:val="32"/>
         </w:rPr>
-        <w:t xml:space="preserve"> Für die Bewegung kann der Spieler die Tasten w, a, s und d verwenden. </w:t>
-      </w:r>
-      <w:r>
-        <w:rPr>
-          <w:rFonts w:cstheme="minorHAnsi"/>
-          <w:sz w:val="28"/>
-          <w:szCs w:val="32"/>
-        </w:rPr>
-        <w:t>Gegner fügen dem Spieler</w:t>
-      </w:r>
-      <w:r>
-        <w:rPr>
-          <w:rFonts w:cstheme="minorHAnsi"/>
-          <w:sz w:val="28"/>
-          <w:szCs w:val="32"/>
-        </w:rPr>
-        <w:t xml:space="preserve"> bei Kontakt</w:t>
-      </w:r>
-      <w:r>
-        <w:rPr>
-          <w:rFonts w:cstheme="minorHAnsi"/>
-          <w:sz w:val="28"/>
-          <w:szCs w:val="32"/>
-        </w:rPr>
-        <w:t xml:space="preserve"> Schaden zu</w:t>
-      </w:r>
-      <w:r>
-        <w:rPr>
-          <w:rFonts w:cstheme="minorHAnsi"/>
-          <w:sz w:val="28"/>
-          <w:szCs w:val="32"/>
-        </w:rPr>
-        <w:t>, weshalb sie die vermeintlich größte Gefahr darstellen</w:t>
-      </w:r>
-      <w:r>
-        <w:rPr>
-          <w:rFonts w:cstheme="minorHAnsi"/>
-          <w:sz w:val="28"/>
-          <w:szCs w:val="32"/>
-        </w:rPr>
-        <w:t>.</w:t>
+        <w:t xml:space="preserve"> Für die Bewegung kann der Spieler die Tasten w, a, s und d verwenden. Gegner fügen dem Spieler bei Kontakt Schaden zu, weshalb sie die vermeintlich größte Gefahr darstellen.</w:t>
       </w:r>
       <w:r>
         <w:rPr>
@@ -3145,9 +3112,16 @@
           <w:rFonts w:cstheme="minorHAnsi"/>
           <w:sz w:val="28"/>
           <w:szCs w:val="32"/>
-          <w:highlight w:val="green"/>
-        </w:rPr>
-        <w:t>Leben haben</w:t>
+        </w:rPr>
+        <w:t xml:space="preserve">Leben </w:t>
+      </w:r>
+      <w:r>
+        <w:rPr>
+          <w:rFonts w:cstheme="minorHAnsi"/>
+          <w:sz w:val="28"/>
+          <w:szCs w:val="32"/>
+        </w:rPr>
+        <w:t>besitzen</w:t>
       </w:r>
       <w:r>
         <w:rPr>
@@ -3219,103 +3193,7 @@
           <w:sz w:val="28"/>
           <w:szCs w:val="32"/>
         </w:rPr>
-        <w:t xml:space="preserve"> das Ziel, welches der Spieler erreichen soll. „Hea</w:t>
-      </w:r>
-      <w:r>
-        <w:rPr>
-          <w:rFonts w:cstheme="minorHAnsi"/>
-          <w:sz w:val="28"/>
-          <w:szCs w:val="32"/>
-        </w:rPr>
-        <w:t>r</w:t>
-      </w:r>
-      <w:r>
-        <w:rPr>
-          <w:rFonts w:cstheme="minorHAnsi"/>
-          <w:sz w:val="28"/>
-          <w:szCs w:val="32"/>
-        </w:rPr>
-        <w:t xml:space="preserve">t“ ist </w:t>
-      </w:r>
-      <w:r>
-        <w:rPr>
-          <w:rFonts w:cstheme="minorHAnsi"/>
-          <w:sz w:val="28"/>
-          <w:szCs w:val="32"/>
-        </w:rPr>
-        <w:t>zum einen ein einsammelbares Objekt</w:t>
-      </w:r>
-      <w:r>
-        <w:rPr>
-          <w:rFonts w:cstheme="minorHAnsi"/>
-          <w:sz w:val="28"/>
-          <w:szCs w:val="32"/>
-        </w:rPr>
-        <w:t xml:space="preserve">, welches </w:t>
-      </w:r>
-      <w:r>
-        <w:rPr>
-          <w:rFonts w:cstheme="minorHAnsi"/>
-          <w:sz w:val="28"/>
-          <w:szCs w:val="32"/>
-        </w:rPr>
-        <w:t>dem Spieler Leben gibt</w:t>
-      </w:r>
-      <w:r>
-        <w:rPr>
-          <w:rFonts w:cstheme="minorHAnsi"/>
-          <w:sz w:val="28"/>
-          <w:szCs w:val="32"/>
-        </w:rPr>
-        <w:t xml:space="preserve">, </w:t>
-      </w:r>
-      <w:r>
-        <w:rPr>
-          <w:rFonts w:cstheme="minorHAnsi"/>
-          <w:sz w:val="28"/>
-          <w:szCs w:val="32"/>
-        </w:rPr>
-        <w:t>zum anderen</w:t>
-      </w:r>
-      <w:r>
-        <w:rPr>
-          <w:rFonts w:cstheme="minorHAnsi"/>
-          <w:sz w:val="28"/>
-          <w:szCs w:val="32"/>
-        </w:rPr>
-        <w:t xml:space="preserve"> aber</w:t>
-      </w:r>
-      <w:r>
-        <w:rPr>
-          <w:rFonts w:cstheme="minorHAnsi"/>
-          <w:sz w:val="28"/>
-          <w:szCs w:val="32"/>
-        </w:rPr>
-        <w:t xml:space="preserve"> auch als Indikator für das Leben </w:t>
-      </w:r>
-      <w:r>
-        <w:rPr>
-          <w:rFonts w:cstheme="minorHAnsi"/>
-          <w:sz w:val="28"/>
-          <w:szCs w:val="32"/>
-        </w:rPr>
-        <w:t>des Spielers</w:t>
-      </w:r>
-      <w:r>
-        <w:rPr>
-          <w:rFonts w:cstheme="minorHAnsi"/>
-          <w:sz w:val="28"/>
-          <w:szCs w:val="32"/>
-        </w:rPr>
-        <w:t xml:space="preserve"> in der Statusleiste angezeigt wird.</w:t>
-      </w:r>
-      <w:r>
-        <w:rPr>
-          <w:rFonts w:cstheme="minorHAnsi"/>
-          <w:sz w:val="28"/>
-          <w:szCs w:val="32"/>
-        </w:rPr>
-        <w:t xml:space="preserve"> „Solid“ beschreibt die Wände und Hindernisse im Spiel, durch die der Spieler in seiner Bewegung zusätzlich eingeschränkt werden soll.</w:t>
+        <w:t xml:space="preserve"> das Ziel, welches der Spieler erreichen soll. „Solid“ beschreibt die Wände und Hindernisse im Spiel, durch die der Spieler in seiner Bewegung zusätzlich eingeschränkt werden soll.</w:t>
       </w:r>
     </w:p>
     <w:p>
@@ -3379,7 +3257,253 @@
           <w:sz w:val="32"/>
           <w:szCs w:val="28"/>
         </w:rPr>
+        <w:lastRenderedPageBreak/>
         <w:t>Optionale Anforderungen</w:t>
+      </w:r>
+    </w:p>
+    <w:p>
+      <w:pPr>
+        <w:rPr>
+          <w:rFonts w:cstheme="minorHAnsi"/>
+          <w:sz w:val="28"/>
+          <w:szCs w:val="28"/>
+        </w:rPr>
+      </w:pPr>
+      <w:r>
+        <w:rPr>
+          <w:rFonts w:cstheme="minorHAnsi"/>
+          <w:sz w:val="28"/>
+          <w:szCs w:val="28"/>
+        </w:rPr>
+        <w:t>Diese Anforderungen beschreiben</w:t>
+      </w:r>
+      <w:r>
+        <w:rPr>
+          <w:rFonts w:cstheme="minorHAnsi"/>
+          <w:sz w:val="28"/>
+          <w:szCs w:val="28"/>
+        </w:rPr>
+        <w:t xml:space="preserve"> optionale </w:t>
+      </w:r>
+      <w:r>
+        <w:rPr>
+          <w:rFonts w:cstheme="minorHAnsi"/>
+          <w:sz w:val="28"/>
+          <w:szCs w:val="28"/>
+        </w:rPr>
+        <w:t>Implementierungen</w:t>
+      </w:r>
+      <w:r>
+        <w:rPr>
+          <w:rFonts w:cstheme="minorHAnsi"/>
+          <w:sz w:val="28"/>
+          <w:szCs w:val="28"/>
+        </w:rPr>
+        <w:t>, die nicht zum Kern des Spiels gehören, aber nach erfolgreicher Implementation durchaus einen sinnvollen Nutzen haben. Damit fallen sie auch nicht unter die Kategorie „Nichtfunktionale Anforderungen.</w:t>
+      </w:r>
+      <w:r>
+        <w:rPr>
+          <w:rFonts w:cstheme="minorHAnsi"/>
+          <w:sz w:val="28"/>
+          <w:szCs w:val="32"/>
+        </w:rPr>
+        <w:t xml:space="preserve"> </w:t>
+      </w:r>
+      <w:r>
+        <w:rPr>
+          <w:rFonts w:cstheme="minorHAnsi"/>
+          <w:sz w:val="28"/>
+          <w:szCs w:val="32"/>
+        </w:rPr>
+        <w:t xml:space="preserve">„Heart“ ist zum einen ein einsammelbares Objekt, welches dem Spieler Leben gibt, zum anderen aber auch als Indikator für das Leben des Spielers in der Statusleiste angezeigt wird. </w:t>
+      </w:r>
+      <w:r>
+        <w:rPr>
+          <w:rFonts w:cstheme="minorHAnsi"/>
+          <w:sz w:val="28"/>
+          <w:szCs w:val="28"/>
+        </w:rPr>
+        <w:t xml:space="preserve"> </w:t>
+      </w:r>
+      <w:r>
+        <w:rPr>
+          <w:rFonts w:cstheme="minorHAnsi"/>
+          <w:sz w:val="28"/>
+          <w:szCs w:val="28"/>
+        </w:rPr>
+        <w:t>D</w:t>
+      </w:r>
+      <w:r>
+        <w:rPr>
+          <w:rFonts w:cstheme="minorHAnsi"/>
+          <w:sz w:val="28"/>
+          <w:szCs w:val="28"/>
+        </w:rPr>
+        <w:t>ie Unterklasse „Item“</w:t>
+      </w:r>
+      <w:r>
+        <w:rPr>
+          <w:rFonts w:cstheme="minorHAnsi"/>
+          <w:sz w:val="28"/>
+          <w:szCs w:val="28"/>
+        </w:rPr>
+        <w:t xml:space="preserve"> ermöglicht es,</w:t>
+      </w:r>
+      <w:r>
+        <w:rPr>
+          <w:rFonts w:cstheme="minorHAnsi"/>
+          <w:sz w:val="28"/>
+          <w:szCs w:val="28"/>
+        </w:rPr>
+        <w:t xml:space="preserve"> Waffen/Werkzeuge und </w:t>
+      </w:r>
+      <w:r>
+        <w:rPr>
+          <w:rFonts w:cstheme="minorHAnsi"/>
+          <w:sz w:val="28"/>
+          <w:szCs w:val="28"/>
+        </w:rPr>
+        <w:t>Fähigkeiten</w:t>
+      </w:r>
+      <w:r>
+        <w:rPr>
+          <w:rFonts w:cstheme="minorHAnsi"/>
+          <w:sz w:val="28"/>
+          <w:szCs w:val="28"/>
+        </w:rPr>
+        <w:t xml:space="preserve"> aufzusammeln und zu verwenden. Mit ihnen kann</w:t>
+      </w:r>
+      <w:r>
+        <w:rPr>
+          <w:rFonts w:cstheme="minorHAnsi"/>
+          <w:sz w:val="28"/>
+          <w:szCs w:val="28"/>
+        </w:rPr>
+        <w:t xml:space="preserve"> der Spieler</w:t>
+      </w:r>
+      <w:r>
+        <w:rPr>
+          <w:rFonts w:cstheme="minorHAnsi"/>
+          <w:sz w:val="28"/>
+          <w:szCs w:val="28"/>
+        </w:rPr>
+        <w:t xml:space="preserve"> beispielsweise</w:t>
+      </w:r>
+      <w:r>
+        <w:rPr>
+          <w:rFonts w:cstheme="minorHAnsi"/>
+          <w:sz w:val="28"/>
+          <w:szCs w:val="28"/>
+        </w:rPr>
+        <w:t xml:space="preserve"> Gegnern Schaden zufügen,</w:t>
+      </w:r>
+      <w:r>
+        <w:rPr>
+          <w:rFonts w:cstheme="minorHAnsi"/>
+          <w:sz w:val="28"/>
+          <w:szCs w:val="28"/>
+        </w:rPr>
+        <w:t xml:space="preserve"> sie ködern oder sich über mehrere Felder bewegen,</w:t>
+      </w:r>
+      <w:r>
+        <w:rPr>
+          <w:rFonts w:cstheme="minorHAnsi"/>
+          <w:sz w:val="28"/>
+          <w:szCs w:val="28"/>
+        </w:rPr>
+        <w:t xml:space="preserve"> womit sich das Blatt kurzzeitig</w:t>
+      </w:r>
+      <w:bookmarkStart w:id="0" w:name="_GoBack"/>
+      <w:bookmarkEnd w:id="0"/>
+      <w:r>
+        <w:rPr>
+          <w:rFonts w:cstheme="minorHAnsi"/>
+          <w:sz w:val="28"/>
+          <w:szCs w:val="28"/>
+        </w:rPr>
+        <w:t xml:space="preserve"> wendet.</w:t>
+      </w:r>
+      <w:r>
+        <w:rPr>
+          <w:rFonts w:cstheme="minorHAnsi"/>
+          <w:sz w:val="28"/>
+          <w:szCs w:val="28"/>
+        </w:rPr>
+        <w:t xml:space="preserve"> </w:t>
+      </w:r>
+      <w:r>
+        <w:rPr>
+          <w:rFonts w:cstheme="minorHAnsi"/>
+          <w:sz w:val="28"/>
+          <w:szCs w:val="28"/>
+        </w:rPr>
+        <w:t>Außerdem sollen die Level</w:t>
+      </w:r>
+      <w:r>
+        <w:rPr>
+          <w:rFonts w:cstheme="minorHAnsi"/>
+          <w:sz w:val="28"/>
+          <w:szCs w:val="28"/>
+        </w:rPr>
+        <w:t xml:space="preserve"> </w:t>
+      </w:r>
+      <w:r>
+        <w:rPr>
+          <w:rFonts w:cstheme="minorHAnsi"/>
+          <w:sz w:val="28"/>
+          <w:szCs w:val="28"/>
+        </w:rPr>
+        <w:t>mit z.B. Fallen oder Türen interaktiver gemacht werden.</w:t>
+      </w:r>
+      <w:r>
+        <w:rPr>
+          <w:rFonts w:cstheme="minorHAnsi"/>
+          <w:sz w:val="28"/>
+          <w:szCs w:val="28"/>
+        </w:rPr>
+        <w:t xml:space="preserve"> Besonders die Fallen stellen dabei eine andere Art von Gefahr für den Spieler dar und tragen so zur Abwechslung bei. Ein weiterer Aspekt des Spiels ist die Verwendung von Sounds und Texten (z.B. Sprechblasen). Diese würden dem Spiel mehr Tiefe verleihen und zu einer immersiveren Erfahrung beitragen. </w:t>
+      </w:r>
+      <w:proofErr w:type="spellStart"/>
+      <w:r>
+        <w:rPr>
+          <w:rFonts w:cstheme="minorHAnsi"/>
+          <w:sz w:val="28"/>
+          <w:szCs w:val="28"/>
+        </w:rPr>
+        <w:t>Pathfinding</w:t>
+      </w:r>
+      <w:proofErr w:type="spellEnd"/>
+      <w:r>
+        <w:rPr>
+          <w:rFonts w:cstheme="minorHAnsi"/>
+          <w:sz w:val="28"/>
+          <w:szCs w:val="28"/>
+        </w:rPr>
+        <w:t xml:space="preserve"> stellt die Möglichkeit dar, die Gegner zum Spieler zu führen, um es für ihn noch schwerer zu gestalten, zum Ziel zu kommen.</w:t>
+      </w:r>
+      <w:r>
+        <w:rPr>
+          <w:rFonts w:cstheme="minorHAnsi"/>
+          <w:sz w:val="28"/>
+          <w:szCs w:val="28"/>
+        </w:rPr>
+        <w:t xml:space="preserve"> </w:t>
+      </w:r>
+      <w:r>
+        <w:rPr>
+          <w:rFonts w:cstheme="minorHAnsi"/>
+          <w:sz w:val="28"/>
+          <w:szCs w:val="28"/>
+        </w:rPr>
+        <w:t>Solche und andere Dinge könnten mit Updates umgesetzt werden.</w:t>
+      </w:r>
+      <w:r>
+        <w:rPr>
+          <w:rFonts w:cstheme="minorHAnsi"/>
+          <w:sz w:val="28"/>
+          <w:szCs w:val="28"/>
+        </w:rPr>
+        <w:t xml:space="preserve"> Text, Sound</w:t>
       </w:r>
     </w:p>
     <w:p>
@@ -3392,103 +3516,6 @@
           <w:szCs w:val="28"/>
         </w:rPr>
       </w:pPr>
-      <w:r>
-        <w:rPr>
-          <w:rFonts w:cstheme="minorHAnsi"/>
-          <w:sz w:val="28"/>
-          <w:szCs w:val="28"/>
-        </w:rPr>
-        <w:t>Diese Anforderungen beschreiben</w:t>
-      </w:r>
-      <w:r>
-        <w:rPr>
-          <w:rFonts w:cstheme="minorHAnsi"/>
-          <w:sz w:val="28"/>
-          <w:szCs w:val="28"/>
-        </w:rPr>
-        <w:t xml:space="preserve"> optionale </w:t>
-      </w:r>
-      <w:r>
-        <w:rPr>
-          <w:rFonts w:cstheme="minorHAnsi"/>
-          <w:sz w:val="28"/>
-          <w:szCs w:val="28"/>
-          <w:highlight w:val="green"/>
-        </w:rPr>
-        <w:t>Implementierungen</w:t>
-      </w:r>
-      <w:r>
-        <w:rPr>
-          <w:rFonts w:cstheme="minorHAnsi"/>
-          <w:sz w:val="28"/>
-          <w:szCs w:val="28"/>
-        </w:rPr>
-        <w:t>, die nicht zum Kern des Spiels gehören, aber nach erfolgreicher Implementation durchaus einen sinnvollen Nutzen haben. Damit fallen sie auch nicht unter die Kategorie „Nichtfunktionale Anforderungen.</w:t>
-      </w:r>
-      <w:r>
-        <w:rPr>
-          <w:rFonts w:cstheme="minorHAnsi"/>
-          <w:sz w:val="28"/>
-          <w:szCs w:val="28"/>
-        </w:rPr>
-        <w:t xml:space="preserve"> </w:t>
-      </w:r>
-      <w:r>
-        <w:rPr>
-          <w:rFonts w:cstheme="minorHAnsi"/>
-          <w:sz w:val="28"/>
-          <w:szCs w:val="28"/>
-        </w:rPr>
-        <w:t>D</w:t>
-      </w:r>
-      <w:r>
-        <w:rPr>
-          <w:rFonts w:cstheme="minorHAnsi"/>
-          <w:sz w:val="28"/>
-          <w:szCs w:val="28"/>
-        </w:rPr>
-        <w:t>ie Unterklasse „Item“</w:t>
-      </w:r>
-      <w:r>
-        <w:rPr>
-          <w:rFonts w:cstheme="minorHAnsi"/>
-          <w:sz w:val="28"/>
-          <w:szCs w:val="28"/>
-        </w:rPr>
-        <w:t xml:space="preserve"> ermöglicht es,</w:t>
-      </w:r>
-      <w:r>
-        <w:rPr>
-          <w:rFonts w:cstheme="minorHAnsi"/>
-          <w:sz w:val="28"/>
-          <w:szCs w:val="28"/>
-        </w:rPr>
-        <w:t xml:space="preserve"> Waffen/Werkzeuge und </w:t>
-      </w:r>
-      <w:r>
-        <w:rPr>
-          <w:rFonts w:cstheme="minorHAnsi"/>
-          <w:sz w:val="28"/>
-          <w:szCs w:val="28"/>
-        </w:rPr>
-        <w:t>Fähigkeiten</w:t>
-      </w:r>
-      <w:r>
-        <w:rPr>
-          <w:rFonts w:cstheme="minorHAnsi"/>
-          <w:sz w:val="28"/>
-          <w:szCs w:val="28"/>
-        </w:rPr>
-        <w:t xml:space="preserve"> aufzusammeln und zu verwenden. Mit ihnen kann</w:t>
-      </w:r>
-      <w:r>
-        <w:rPr>
-          <w:rFonts w:cstheme="minorHAnsi"/>
-          <w:sz w:val="28"/>
-          <w:szCs w:val="28"/>
-        </w:rPr>
-        <w:t xml:space="preserve"> der Spieler Gegnern Schaden zufügen, womit sich das Blatt kurzzeitig wendet.</w:t>
-      </w:r>
     </w:p>
     <w:p>
       <w:pPr>
@@ -3563,39 +3590,7 @@
           <w:sz w:val="28"/>
           <w:szCs w:val="28"/>
         </w:rPr>
-        <w:t xml:space="preserve">. </w:t>
-      </w:r>
-      <w:r>
-        <w:rPr>
-          <w:rFonts w:cstheme="minorHAnsi"/>
-          <w:sz w:val="28"/>
-          <w:szCs w:val="28"/>
-        </w:rPr>
-        <w:t>Außerdem sollen die Level</w:t>
-      </w:r>
-      <w:r>
-        <w:rPr>
-          <w:rFonts w:cstheme="minorHAnsi"/>
-          <w:sz w:val="28"/>
-          <w:szCs w:val="28"/>
-        </w:rPr>
-        <w:t xml:space="preserve"> </w:t>
-      </w:r>
-      <w:r>
-        <w:rPr>
-          <w:rFonts w:cstheme="minorHAnsi"/>
-          <w:sz w:val="28"/>
-          <w:szCs w:val="28"/>
-        </w:rPr>
-        <w:t>mit z.B. Fallen oder Türen</w:t>
-      </w:r>
-      <w:r>
-        <w:rPr>
-          <w:rFonts w:cstheme="minorHAnsi"/>
-          <w:sz w:val="28"/>
-          <w:szCs w:val="28"/>
-        </w:rPr>
-        <w:t xml:space="preserve"> interaktiver gemacht werden. Solche und andere Dinge könnten mit Updates umgesetzt werden.</w:t>
+        <w:t>.</w:t>
       </w:r>
     </w:p>
     <w:p>
@@ -3719,7 +3714,16 @@
           <w:sz w:val="28"/>
           <w:szCs w:val="28"/>
         </w:rPr>
-        <w:t xml:space="preserve"> Verbesserungen durch </w:t>
+        <w:t xml:space="preserve"> Verbesserungen </w:t>
+      </w:r>
+      <w:r>
+        <w:rPr>
+          <w:rFonts w:cstheme="minorHAnsi"/>
+          <w:sz w:val="28"/>
+          <w:szCs w:val="28"/>
+        </w:rPr>
+        <w:lastRenderedPageBreak/>
+        <w:t xml:space="preserve">durch </w:t>
       </w:r>
       <w:r>
         <w:rPr>
@@ -3894,7 +3898,6 @@
           <w:sz w:val="28"/>
           <w:szCs w:val="32"/>
         </w:rPr>
-        <w:lastRenderedPageBreak/>
         <w:t xml:space="preserve">wird benötigt und kann über </w:t>
       </w:r>
       <w:hyperlink r:id="rId8" w:history="1">
@@ -5599,6 +5602,7 @@
   <w:style w:type="character" w:default="1" w:styleId="Absatz-Standardschriftart">
     <w:name w:val="Default Paragraph Font"/>
     <w:uiPriority w:val="1"/>
+    <w:semiHidden/>
     <w:unhideWhenUsed/>
   </w:style>
   <w:style w:type="table" w:default="1" w:styleId="NormaleTabelle">
@@ -6916,7 +6920,7 @@
 </file>
 
 <file path=customXml/itemProps1.xml><?xml version="1.0" encoding="utf-8"?>
-<ds:datastoreItem xmlns:ds="http://schemas.openxmlformats.org/officeDocument/2006/customXml" ds:itemID="{3AA705DE-55DA-4D46-8B73-D0765215FB96}">
+<ds:datastoreItem xmlns:ds="http://schemas.openxmlformats.org/officeDocument/2006/customXml" ds:itemID="{280D0A6D-03C6-4089-8DE3-CE4EB8FCC9FF}">
   <ds:schemaRefs>
     <ds:schemaRef ds:uri="http://schemas.openxmlformats.org/officeDocument/2006/bibliography"/>
   </ds:schemaRefs>

</xml_diff>